<commit_message>
Actualización 14 de abril 2024 - Lap HP
Se actualiza con material del curso y con los exámenes ordinarios, tabla de especificaciones, hoja de solución y guía de estudio.
</commit_message>
<xml_diff>
--- a/Examenes/Examen_Ordinario/Caratula_Examen_Ordinario_Fisica_3.docx
+++ b/Examenes/Examen_Ordinario/Caratula_Examen_Ordinario_Fisica_3.docx
@@ -21,7 +21,7 @@
           <w:lang w:val="es-MX" w:eastAsia="es-MX"/>
         </w:rPr>
         <w:drawing>
-          <wp:anchor distT="0" distB="0" distL="114300" distR="114300" simplePos="0" relativeHeight="251657216" behindDoc="1" locked="0" layoutInCell="1" allowOverlap="1" wp14:anchorId="1B134EBD" wp14:editId="50FEEC23">
+          <wp:anchor distT="0" distB="0" distL="114300" distR="114300" simplePos="0" relativeHeight="251657216" behindDoc="1" locked="0" layoutInCell="1" allowOverlap="1" wp14:anchorId="1B134EBD" wp14:editId="6E8FD4ED">
             <wp:simplePos x="0" y="0"/>
             <wp:positionH relativeFrom="margin">
               <wp:align>right</wp:align>
@@ -109,7 +109,7 @@
           <w:lang w:val="es-MX" w:eastAsia="es-MX"/>
         </w:rPr>
         <w:drawing>
-          <wp:anchor distT="0" distB="0" distL="114300" distR="114300" simplePos="0" relativeHeight="251658240" behindDoc="0" locked="0" layoutInCell="1" allowOverlap="1" wp14:anchorId="4561D377" wp14:editId="421594EC">
+          <wp:anchor distT="0" distB="0" distL="114300" distR="114300" simplePos="0" relativeHeight="251658240" behindDoc="0" locked="0" layoutInCell="1" allowOverlap="1" wp14:anchorId="4561D377" wp14:editId="181EBEF1">
             <wp:simplePos x="0" y="0"/>
             <wp:positionH relativeFrom="column">
               <wp:posOffset>-7619</wp:posOffset>
@@ -690,7 +690,14 @@
                 <w:rFonts w:ascii="Verdana" w:hAnsi="Verdana"/>
                 <w:sz w:val="20"/>
               </w:rPr>
-              <w:t>46</w:t>
+              <w:t>4</w:t>
+            </w:r>
+            <w:r>
+              <w:rPr>
+                <w:rFonts w:ascii="Verdana" w:hAnsi="Verdana"/>
+                <w:sz w:val="20"/>
+              </w:rPr>
+              <w:t>3</w:t>
             </w:r>
           </w:p>
         </w:tc>
@@ -1106,37 +1113,7 @@
           <w:sz w:val="20"/>
           <w:szCs w:val="20"/>
         </w:rPr>
-        <w:t>No se permite el</w:t>
-      </w:r>
-      <w:r>
-        <w:rPr>
-          <w:rFonts w:ascii="Verdana" w:hAnsi="Verdana"/>
-          <w:b/>
-          <w:noProof/>
-          <w:sz w:val="20"/>
-          <w:szCs w:val="20"/>
-        </w:rPr>
-        <w:t xml:space="preserve"> uso de cualquier dispositivo móvil</w:t>
-      </w:r>
-      <w:r>
-        <w:rPr>
-          <w:rFonts w:ascii="Verdana" w:hAnsi="Verdana"/>
-          <w:b/>
-          <w:noProof/>
-          <w:sz w:val="20"/>
-          <w:szCs w:val="20"/>
-        </w:rPr>
-        <w:t>, tableta</w:t>
-      </w:r>
-      <w:r>
-        <w:rPr>
-          <w:rFonts w:ascii="Verdana" w:hAnsi="Verdana"/>
-          <w:b/>
-          <w:noProof/>
-          <w:sz w:val="20"/>
-          <w:szCs w:val="20"/>
-        </w:rPr>
-        <w:t xml:space="preserve"> o reloj inteligente. </w:t>
+        <w:t xml:space="preserve">No se permite el uso de cualquier dispositivo móvil, tableta o reloj inteligente. </w:t>
       </w:r>
     </w:p>
     <w:p>
@@ -1356,7 +1333,27 @@
           <w:szCs w:val="20"/>
           <w:u w:val="single"/>
         </w:rPr>
-        <w:t>Se anulará el examen si escribes la respuesta o la letra en cualquier parte del examen, todo va en el cuadro de los alveolo</w:t>
+        <w:t>Se anulará el examen si escribes la respuesta o la letra en cualquier parte del examen, todo va en el cuadro de los alv</w:t>
+      </w:r>
+      <w:r>
+        <w:rPr>
+          <w:rFonts w:ascii="Verdana" w:hAnsi="Verdana"/>
+          <w:b/>
+          <w:sz w:val="20"/>
+          <w:szCs w:val="20"/>
+          <w:u w:val="single"/>
+        </w:rPr>
+        <w:t>é</w:t>
+      </w:r>
+      <w:r>
+        <w:rPr>
+          <w:rFonts w:ascii="Verdana" w:hAnsi="Verdana"/>
+          <w:b/>
+          <w:sz w:val="20"/>
+          <w:szCs w:val="20"/>
+          <w:u w:val="single"/>
+        </w:rPr>
+        <w:t>olo</w:t>
       </w:r>
       <w:r>
         <w:rPr>
@@ -10371,13 +10368,14 @@
         <w:tc>
           <w:tcPr>
             <w:tcW w:w="2023" w:type="dxa"/>
+            <w:vMerge w:val="restart"/>
             <w:tcBorders>
               <w:top w:val="single" w:sz="4" w:space="0" w:color="auto"/>
               <w:left w:val="single" w:sz="4" w:space="0" w:color="auto"/>
-              <w:bottom w:val="single" w:sz="4" w:space="0" w:color="auto"/>
-              <w:right w:val="single" w:sz="4" w:space="0" w:color="auto"/>
+              <w:bottom w:val="nil"/>
+              <w:right w:val="nil"/>
             </w:tcBorders>
-            <w:shd w:val="clear" w:color="auto" w:fill="BFBFBF"/>
+            <w:shd w:val="clear" w:color="auto" w:fill="auto"/>
             <w:vAlign w:val="center"/>
           </w:tcPr>
           <w:p>
@@ -10393,200 +10391,6 @@
                 <w:szCs w:val="22"/>
               </w:rPr>
             </w:pPr>
-            <w:r>
-              <w:rPr>
-                <w:rFonts w:ascii="Arial" w:hAnsi="Arial" w:cs="Arial"/>
-                <w:b/>
-                <w:noProof/>
-                <w:sz w:val="22"/>
-                <w:szCs w:val="22"/>
-              </w:rPr>
-              <mc:AlternateContent>
-                <mc:Choice Requires="wpg">
-                  <w:drawing>
-                    <wp:anchor distT="0" distB="0" distL="114300" distR="114300" simplePos="0" relativeHeight="251937792" behindDoc="0" locked="0" layoutInCell="1" allowOverlap="1" wp14:anchorId="3C2D0197" wp14:editId="25A2C078">
-                      <wp:simplePos x="0" y="0"/>
-                      <wp:positionH relativeFrom="column">
-                        <wp:posOffset>266700</wp:posOffset>
-                      </wp:positionH>
-                      <wp:positionV relativeFrom="paragraph">
-                        <wp:posOffset>16510</wp:posOffset>
-                      </wp:positionV>
-                      <wp:extent cx="857250" cy="135255"/>
-                      <wp:effectExtent l="0" t="0" r="19050" b="17145"/>
-                      <wp:wrapNone/>
-                      <wp:docPr id="673695294" name="Grupo 1"/>
-                      <wp:cNvGraphicFramePr/>
-                      <a:graphic xmlns:a="http://schemas.openxmlformats.org/drawingml/2006/main">
-                        <a:graphicData uri="http://schemas.microsoft.com/office/word/2010/wordprocessingGroup">
-                          <wpg:wgp>
-                            <wpg:cNvGrpSpPr/>
-                            <wpg:grpSpPr>
-                              <a:xfrm>
-                                <a:off x="0" y="0"/>
-                                <a:ext cx="857250" cy="135255"/>
-                                <a:chOff x="0" y="0"/>
-                                <a:chExt cx="857250" cy="135255"/>
-                              </a:xfrm>
-                            </wpg:grpSpPr>
-                            <wps:wsp>
-                              <wps:cNvPr id="649710953" name="Elipse 47"/>
-                              <wps:cNvSpPr>
-                                <a:spLocks noChangeArrowheads="1"/>
-                              </wps:cNvSpPr>
-                              <wps:spPr bwMode="auto">
-                                <a:xfrm>
-                                  <a:off x="228600" y="9525"/>
-                                  <a:ext cx="161925" cy="125730"/>
-                                </a:xfrm>
-                                <a:prstGeom prst="ellipse">
-                                  <a:avLst/>
-                                </a:prstGeom>
-                                <a:solidFill>
-                                  <a:srgbClr val="FFFFFF"/>
-                                </a:solidFill>
-                                <a:ln w="9525">
-                                  <a:solidFill>
-                                    <a:srgbClr val="000000"/>
-                                  </a:solidFill>
-                                  <a:round/>
-                                  <a:headEnd/>
-                                  <a:tailEnd/>
-                                </a:ln>
-                              </wps:spPr>
-                              <wps:bodyPr rot="0" vert="horz" wrap="square" lIns="91440" tIns="45720" rIns="91440" bIns="45720" anchor="t" anchorCtr="0" upright="1">
-                                <a:noAutofit/>
-                              </wps:bodyPr>
-                            </wps:wsp>
-                            <wps:wsp>
-                              <wps:cNvPr id="917219882" name="Elipse 48"/>
-                              <wps:cNvSpPr>
-                                <a:spLocks noChangeArrowheads="1"/>
-                              </wps:cNvSpPr>
-                              <wps:spPr bwMode="auto">
-                                <a:xfrm>
-                                  <a:off x="0" y="9525"/>
-                                  <a:ext cx="161925" cy="125730"/>
-                                </a:xfrm>
-                                <a:prstGeom prst="ellipse">
-                                  <a:avLst/>
-                                </a:prstGeom>
-                                <a:solidFill>
-                                  <a:srgbClr val="FFFFFF"/>
-                                </a:solidFill>
-                                <a:ln w="9525">
-                                  <a:solidFill>
-                                    <a:srgbClr val="000000"/>
-                                  </a:solidFill>
-                                  <a:round/>
-                                  <a:headEnd/>
-                                  <a:tailEnd/>
-                                </a:ln>
-                              </wps:spPr>
-                              <wps:bodyPr rot="0" vert="horz" wrap="square" lIns="91440" tIns="45720" rIns="91440" bIns="45720" anchor="t" anchorCtr="0" upright="1">
-                                <a:noAutofit/>
-                              </wps:bodyPr>
-                            </wps:wsp>
-                            <wps:wsp>
-                              <wps:cNvPr id="495300937" name="Elipse 49"/>
-                              <wps:cNvSpPr>
-                                <a:spLocks noChangeArrowheads="1"/>
-                              </wps:cNvSpPr>
-                              <wps:spPr bwMode="auto">
-                                <a:xfrm>
-                                  <a:off x="695325" y="9525"/>
-                                  <a:ext cx="161925" cy="125730"/>
-                                </a:xfrm>
-                                <a:prstGeom prst="ellipse">
-                                  <a:avLst/>
-                                </a:prstGeom>
-                                <a:solidFill>
-                                  <a:srgbClr val="FFFFFF"/>
-                                </a:solidFill>
-                                <a:ln w="9525">
-                                  <a:solidFill>
-                                    <a:srgbClr val="000000"/>
-                                  </a:solidFill>
-                                  <a:round/>
-                                  <a:headEnd/>
-                                  <a:tailEnd/>
-                                </a:ln>
-                              </wps:spPr>
-                              <wps:bodyPr rot="0" vert="horz" wrap="square" lIns="91440" tIns="45720" rIns="91440" bIns="45720" anchor="t" anchorCtr="0" upright="1">
-                                <a:noAutofit/>
-                              </wps:bodyPr>
-                            </wps:wsp>
-                            <wps:wsp>
-                              <wps:cNvPr id="1807193465" name="Elipse 34"/>
-                              <wps:cNvSpPr>
-                                <a:spLocks noChangeArrowheads="1"/>
-                              </wps:cNvSpPr>
-                              <wps:spPr bwMode="auto">
-                                <a:xfrm>
-                                  <a:off x="438150" y="0"/>
-                                  <a:ext cx="161925" cy="125730"/>
-                                </a:xfrm>
-                                <a:prstGeom prst="ellipse">
-                                  <a:avLst/>
-                                </a:prstGeom>
-                                <a:solidFill>
-                                  <a:srgbClr val="FFFFFF"/>
-                                </a:solidFill>
-                                <a:ln w="9525">
-                                  <a:solidFill>
-                                    <a:srgbClr val="000000"/>
-                                  </a:solidFill>
-                                  <a:round/>
-                                  <a:headEnd/>
-                                  <a:tailEnd/>
-                                </a:ln>
-                              </wps:spPr>
-                              <wps:bodyPr rot="0" vert="horz" wrap="square" lIns="91440" tIns="45720" rIns="91440" bIns="45720" anchor="t" anchorCtr="0" upright="1">
-                                <a:noAutofit/>
-                              </wps:bodyPr>
-                            </wps:wsp>
-                          </wpg:wgp>
-                        </a:graphicData>
-                      </a:graphic>
-                      <wp14:sizeRelH relativeFrom="margin">
-                        <wp14:pctWidth>0</wp14:pctWidth>
-                      </wp14:sizeRelH>
-                      <wp14:sizeRelV relativeFrom="margin">
-                        <wp14:pctHeight>0</wp14:pctHeight>
-                      </wp14:sizeRelV>
-                    </wp:anchor>
-                  </w:drawing>
-                </mc:Choice>
-                <mc:Fallback>
-                  <w:pict>
-                    <v:group w14:anchorId="002417C0" id="Grupo 1" o:spid="_x0000_s1026" style="position:absolute;margin-left:21pt;margin-top:1.3pt;width:67.5pt;height:10.65pt;z-index:251937792;mso-width-relative:margin;mso-height-relative:margin" coordsize="8572,1352" o:gfxdata="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">
-                      <v:oval id="Elipse 47" o:spid="_x0000_s1027" style="position:absolute;left:2286;top:95;width:1619;height:1257;visibility:visible;mso-wrap-style:square;v-text-anchor:top" o:gfxdata="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"/>
-                      <v:oval id="Elipse 48" o:spid="_x0000_s1028" style="position:absolute;top:95;width:1619;height:1257;visibility:visible;mso-wrap-style:square;v-text-anchor:top" o:gfxdata="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"/>
-                      <v:oval id="Elipse 49" o:spid="_x0000_s1029" style="position:absolute;left:6953;top:95;width:1619;height:1257;visibility:visible;mso-wrap-style:square;v-text-anchor:top" o:gfxdata="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"/>
-                      <v:oval id="Elipse 34" o:spid="_x0000_s1030" style="position:absolute;left:4381;width:1619;height:1257;visibility:visible;mso-wrap-style:square;v-text-anchor:top" o:gfxdata="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"/>
-                    </v:group>
-                  </w:pict>
-                </mc:Fallback>
-              </mc:AlternateContent>
-            </w:r>
-            <w:r>
-              <w:rPr>
-                <w:rFonts w:ascii="Arial" w:hAnsi="Arial" w:cs="Arial"/>
-                <w:b/>
-                <w:sz w:val="22"/>
-                <w:szCs w:val="22"/>
-              </w:rPr>
-              <w:t>4</w:t>
-            </w:r>
-            <w:r>
-              <w:rPr>
-                <w:rFonts w:ascii="Arial" w:hAnsi="Arial" w:cs="Arial"/>
-                <w:b/>
-                <w:sz w:val="22"/>
-                <w:szCs w:val="22"/>
-              </w:rPr>
-              <w:t xml:space="preserve">4. </w:t>
-            </w:r>
           </w:p>
         </w:tc>
       </w:tr>
@@ -10628,7 +10432,7 @@
               <mc:AlternateContent>
                 <mc:Choice Requires="wpg">
                   <w:drawing>
-                    <wp:anchor distT="0" distB="0" distL="114300" distR="114300" simplePos="0" relativeHeight="251931648" behindDoc="0" locked="0" layoutInCell="1" allowOverlap="1" wp14:anchorId="2BD75215" wp14:editId="7E74AA25">
+                    <wp:anchor distT="0" distB="0" distL="114300" distR="114300" simplePos="0" relativeHeight="251942912" behindDoc="0" locked="0" layoutInCell="1" allowOverlap="1" wp14:anchorId="2BD75215" wp14:editId="7E74AA25">
                       <wp:simplePos x="0" y="0"/>
                       <wp:positionH relativeFrom="column">
                         <wp:posOffset>257175</wp:posOffset>
@@ -10783,7 +10587,7 @@
                 </mc:Choice>
                 <mc:Fallback>
                   <w:pict>
-                    <v:group w14:anchorId="304E6D4B" id="Grupo 1" o:spid="_x0000_s1026" style="position:absolute;margin-left:20.25pt;margin-top:-19.9pt;width:67.5pt;height:10.65pt;z-index:251931648;mso-width-relative:margin;mso-height-relative:margin" coordsize="8572,1352" o:gfxdata="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">
+                    <v:group w14:anchorId="59C86108" id="Grupo 1" o:spid="_x0000_s1026" style="position:absolute;margin-left:20.25pt;margin-top:-19.9pt;width:67.5pt;height:10.65pt;z-index:251942912;mso-width-relative:margin;mso-height-relative:margin" coordsize="8572,1352" o:gfxdata="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">
                       <v:oval id="Elipse 47" o:spid="_x0000_s1027" style="position:absolute;left:2286;top:95;width:1619;height:1257;visibility:visible;mso-wrap-style:square;v-text-anchor:top" o:gfxdata="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"/>
                       <v:oval id="Elipse 48" o:spid="_x0000_s1028" style="position:absolute;top:95;width:1619;height:1257;visibility:visible;mso-wrap-style:square;v-text-anchor:top" o:gfxdata="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"/>
                       <v:oval id="Elipse 49" o:spid="_x0000_s1029" style="position:absolute;left:6953;top:95;width:1619;height:1257;visibility:visible;mso-wrap-style:square;v-text-anchor:top" o:gfxdata="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"/>
@@ -10826,11 +10630,11 @@
         <w:tc>
           <w:tcPr>
             <w:tcW w:w="2023" w:type="dxa"/>
+            <w:vMerge/>
             <w:tcBorders>
-              <w:top w:val="single" w:sz="4" w:space="0" w:color="auto"/>
               <w:left w:val="single" w:sz="4" w:space="0" w:color="auto"/>
-              <w:bottom w:val="single" w:sz="4" w:space="0" w:color="auto"/>
-              <w:right w:val="single" w:sz="4" w:space="0" w:color="auto"/>
+              <w:bottom w:val="nil"/>
+              <w:right w:val="nil"/>
             </w:tcBorders>
             <w:shd w:val="clear" w:color="auto" w:fill="auto"/>
             <w:vAlign w:val="center"/>
@@ -10848,200 +10652,6 @@
                 <w:szCs w:val="22"/>
               </w:rPr>
             </w:pPr>
-            <w:r>
-              <w:rPr>
-                <w:rFonts w:ascii="Arial" w:hAnsi="Arial" w:cs="Arial"/>
-                <w:b/>
-                <w:noProof/>
-                <w:sz w:val="22"/>
-                <w:szCs w:val="22"/>
-              </w:rPr>
-              <mc:AlternateContent>
-                <mc:Choice Requires="wpg">
-                  <w:drawing>
-                    <wp:anchor distT="0" distB="0" distL="114300" distR="114300" simplePos="0" relativeHeight="251938816" behindDoc="0" locked="0" layoutInCell="1" allowOverlap="1" wp14:anchorId="7A781786" wp14:editId="6C2B634B">
-                      <wp:simplePos x="0" y="0"/>
-                      <wp:positionH relativeFrom="column">
-                        <wp:posOffset>266700</wp:posOffset>
-                      </wp:positionH>
-                      <wp:positionV relativeFrom="paragraph">
-                        <wp:posOffset>-4445</wp:posOffset>
-                      </wp:positionV>
-                      <wp:extent cx="857250" cy="135255"/>
-                      <wp:effectExtent l="0" t="0" r="19050" b="17145"/>
-                      <wp:wrapNone/>
-                      <wp:docPr id="1642922574" name="Grupo 1"/>
-                      <wp:cNvGraphicFramePr/>
-                      <a:graphic xmlns:a="http://schemas.openxmlformats.org/drawingml/2006/main">
-                        <a:graphicData uri="http://schemas.microsoft.com/office/word/2010/wordprocessingGroup">
-                          <wpg:wgp>
-                            <wpg:cNvGrpSpPr/>
-                            <wpg:grpSpPr>
-                              <a:xfrm>
-                                <a:off x="0" y="0"/>
-                                <a:ext cx="857250" cy="135255"/>
-                                <a:chOff x="0" y="0"/>
-                                <a:chExt cx="857250" cy="135255"/>
-                              </a:xfrm>
-                            </wpg:grpSpPr>
-                            <wps:wsp>
-                              <wps:cNvPr id="1085173217" name="Elipse 47"/>
-                              <wps:cNvSpPr>
-                                <a:spLocks noChangeArrowheads="1"/>
-                              </wps:cNvSpPr>
-                              <wps:spPr bwMode="auto">
-                                <a:xfrm>
-                                  <a:off x="228600" y="9525"/>
-                                  <a:ext cx="161925" cy="125730"/>
-                                </a:xfrm>
-                                <a:prstGeom prst="ellipse">
-                                  <a:avLst/>
-                                </a:prstGeom>
-                                <a:solidFill>
-                                  <a:srgbClr val="FFFFFF"/>
-                                </a:solidFill>
-                                <a:ln w="9525">
-                                  <a:solidFill>
-                                    <a:srgbClr val="000000"/>
-                                  </a:solidFill>
-                                  <a:round/>
-                                  <a:headEnd/>
-                                  <a:tailEnd/>
-                                </a:ln>
-                              </wps:spPr>
-                              <wps:bodyPr rot="0" vert="horz" wrap="square" lIns="91440" tIns="45720" rIns="91440" bIns="45720" anchor="t" anchorCtr="0" upright="1">
-                                <a:noAutofit/>
-                              </wps:bodyPr>
-                            </wps:wsp>
-                            <wps:wsp>
-                              <wps:cNvPr id="448588141" name="Elipse 48"/>
-                              <wps:cNvSpPr>
-                                <a:spLocks noChangeArrowheads="1"/>
-                              </wps:cNvSpPr>
-                              <wps:spPr bwMode="auto">
-                                <a:xfrm>
-                                  <a:off x="0" y="9525"/>
-                                  <a:ext cx="161925" cy="125730"/>
-                                </a:xfrm>
-                                <a:prstGeom prst="ellipse">
-                                  <a:avLst/>
-                                </a:prstGeom>
-                                <a:solidFill>
-                                  <a:srgbClr val="FFFFFF"/>
-                                </a:solidFill>
-                                <a:ln w="9525">
-                                  <a:solidFill>
-                                    <a:srgbClr val="000000"/>
-                                  </a:solidFill>
-                                  <a:round/>
-                                  <a:headEnd/>
-                                  <a:tailEnd/>
-                                </a:ln>
-                              </wps:spPr>
-                              <wps:bodyPr rot="0" vert="horz" wrap="square" lIns="91440" tIns="45720" rIns="91440" bIns="45720" anchor="t" anchorCtr="0" upright="1">
-                                <a:noAutofit/>
-                              </wps:bodyPr>
-                            </wps:wsp>
-                            <wps:wsp>
-                              <wps:cNvPr id="1267533156" name="Elipse 49"/>
-                              <wps:cNvSpPr>
-                                <a:spLocks noChangeArrowheads="1"/>
-                              </wps:cNvSpPr>
-                              <wps:spPr bwMode="auto">
-                                <a:xfrm>
-                                  <a:off x="695325" y="9525"/>
-                                  <a:ext cx="161925" cy="125730"/>
-                                </a:xfrm>
-                                <a:prstGeom prst="ellipse">
-                                  <a:avLst/>
-                                </a:prstGeom>
-                                <a:solidFill>
-                                  <a:srgbClr val="FFFFFF"/>
-                                </a:solidFill>
-                                <a:ln w="9525">
-                                  <a:solidFill>
-                                    <a:srgbClr val="000000"/>
-                                  </a:solidFill>
-                                  <a:round/>
-                                  <a:headEnd/>
-                                  <a:tailEnd/>
-                                </a:ln>
-                              </wps:spPr>
-                              <wps:bodyPr rot="0" vert="horz" wrap="square" lIns="91440" tIns="45720" rIns="91440" bIns="45720" anchor="t" anchorCtr="0" upright="1">
-                                <a:noAutofit/>
-                              </wps:bodyPr>
-                            </wps:wsp>
-                            <wps:wsp>
-                              <wps:cNvPr id="1569005" name="Elipse 34"/>
-                              <wps:cNvSpPr>
-                                <a:spLocks noChangeArrowheads="1"/>
-                              </wps:cNvSpPr>
-                              <wps:spPr bwMode="auto">
-                                <a:xfrm>
-                                  <a:off x="438150" y="0"/>
-                                  <a:ext cx="161925" cy="125730"/>
-                                </a:xfrm>
-                                <a:prstGeom prst="ellipse">
-                                  <a:avLst/>
-                                </a:prstGeom>
-                                <a:solidFill>
-                                  <a:srgbClr val="FFFFFF"/>
-                                </a:solidFill>
-                                <a:ln w="9525">
-                                  <a:solidFill>
-                                    <a:srgbClr val="000000"/>
-                                  </a:solidFill>
-                                  <a:round/>
-                                  <a:headEnd/>
-                                  <a:tailEnd/>
-                                </a:ln>
-                              </wps:spPr>
-                              <wps:bodyPr rot="0" vert="horz" wrap="square" lIns="91440" tIns="45720" rIns="91440" bIns="45720" anchor="t" anchorCtr="0" upright="1">
-                                <a:noAutofit/>
-                              </wps:bodyPr>
-                            </wps:wsp>
-                          </wpg:wgp>
-                        </a:graphicData>
-                      </a:graphic>
-                      <wp14:sizeRelH relativeFrom="margin">
-                        <wp14:pctWidth>0</wp14:pctWidth>
-                      </wp14:sizeRelH>
-                      <wp14:sizeRelV relativeFrom="margin">
-                        <wp14:pctHeight>0</wp14:pctHeight>
-                      </wp14:sizeRelV>
-                    </wp:anchor>
-                  </w:drawing>
-                </mc:Choice>
-                <mc:Fallback>
-                  <w:pict>
-                    <v:group w14:anchorId="59F921EF" id="Grupo 1" o:spid="_x0000_s1026" style="position:absolute;margin-left:21pt;margin-top:-.35pt;width:67.5pt;height:10.65pt;z-index:251938816;mso-width-relative:margin;mso-height-relative:margin" coordsize="8572,1352" o:gfxdata="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">
-                      <v:oval id="Elipse 47" o:spid="_x0000_s1027" style="position:absolute;left:2286;top:95;width:1619;height:1257;visibility:visible;mso-wrap-style:square;v-text-anchor:top" o:gfxdata="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"/>
-                      <v:oval id="Elipse 48" o:spid="_x0000_s1028" style="position:absolute;top:95;width:1619;height:1257;visibility:visible;mso-wrap-style:square;v-text-anchor:top" o:gfxdata="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"/>
-                      <v:oval id="Elipse 49" o:spid="_x0000_s1029" style="position:absolute;left:6953;top:95;width:1619;height:1257;visibility:visible;mso-wrap-style:square;v-text-anchor:top" o:gfxdata="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"/>
-                      <v:oval id="Elipse 34" o:spid="_x0000_s1030" style="position:absolute;left:4381;width:1619;height:1257;visibility:visible;mso-wrap-style:square;v-text-anchor:top" o:gfxdata="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"/>
-                    </v:group>
-                  </w:pict>
-                </mc:Fallback>
-              </mc:AlternateContent>
-            </w:r>
-            <w:r>
-              <w:rPr>
-                <w:rFonts w:ascii="Arial" w:hAnsi="Arial" w:cs="Arial"/>
-                <w:b/>
-                <w:sz w:val="22"/>
-                <w:szCs w:val="22"/>
-              </w:rPr>
-              <w:t>4</w:t>
-            </w:r>
-            <w:r>
-              <w:rPr>
-                <w:rFonts w:ascii="Arial" w:hAnsi="Arial" w:cs="Arial"/>
-                <w:b/>
-                <w:sz w:val="22"/>
-                <w:szCs w:val="22"/>
-              </w:rPr>
-              <w:t xml:space="preserve">5. </w:t>
-            </w:r>
           </w:p>
         </w:tc>
       </w:tr>
@@ -11083,7 +10693,7 @@
               <mc:AlternateContent>
                 <mc:Choice Requires="wpg">
                   <w:drawing>
-                    <wp:anchor distT="0" distB="0" distL="114300" distR="114300" simplePos="0" relativeHeight="251933696" behindDoc="0" locked="0" layoutInCell="1" allowOverlap="1" wp14:anchorId="71D36DCB" wp14:editId="5727F630">
+                    <wp:anchor distT="0" distB="0" distL="114300" distR="114300" simplePos="0" relativeHeight="251944960" behindDoc="0" locked="0" layoutInCell="1" allowOverlap="1" wp14:anchorId="71D36DCB" wp14:editId="5727F630">
                       <wp:simplePos x="0" y="0"/>
                       <wp:positionH relativeFrom="column">
                         <wp:posOffset>257175</wp:posOffset>
@@ -11238,7 +10848,7 @@
                 </mc:Choice>
                 <mc:Fallback>
                   <w:pict>
-                    <v:group w14:anchorId="2441CEF7" id="Grupo 1" o:spid="_x0000_s1026" style="position:absolute;margin-left:20.25pt;margin-top:2.9pt;width:67.5pt;height:10.65pt;z-index:251933696;mso-width-relative:margin;mso-height-relative:margin" coordsize="8572,1352" o:gfxdata="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">
+                    <v:group w14:anchorId="6F035F32" id="Grupo 1" o:spid="_x0000_s1026" style="position:absolute;margin-left:20.25pt;margin-top:2.9pt;width:67.5pt;height:10.65pt;z-index:251944960;mso-width-relative:margin;mso-height-relative:margin" coordsize="8572,1352" o:gfxdata="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">
                       <v:oval id="Elipse 47" o:spid="_x0000_s1027" style="position:absolute;left:2286;top:95;width:1619;height:1257;visibility:visible;mso-wrap-style:square;v-text-anchor:top" o:gfxdata="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"/>
                       <v:oval id="Elipse 48" o:spid="_x0000_s1028" style="position:absolute;top:95;width:1619;height:1257;visibility:visible;mso-wrap-style:square;v-text-anchor:top" o:gfxdata="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"/>
                       <v:oval id="Elipse 49" o:spid="_x0000_s1029" style="position:absolute;left:6953;top:95;width:1619;height:1257;visibility:visible;mso-wrap-style:square;v-text-anchor:top" o:gfxdata="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"/>
@@ -11259,7 +10869,7 @@
               <mc:AlternateContent>
                 <mc:Choice Requires="wpg">
                   <w:drawing>
-                    <wp:anchor distT="0" distB="0" distL="114300" distR="114300" simplePos="0" relativeHeight="251932672" behindDoc="0" locked="0" layoutInCell="1" allowOverlap="1" wp14:anchorId="331C6994" wp14:editId="640B19F2">
+                    <wp:anchor distT="0" distB="0" distL="114300" distR="114300" simplePos="0" relativeHeight="251943936" behindDoc="0" locked="0" layoutInCell="1" allowOverlap="1" wp14:anchorId="331C6994" wp14:editId="640B19F2">
                       <wp:simplePos x="0" y="0"/>
                       <wp:positionH relativeFrom="column">
                         <wp:posOffset>266700</wp:posOffset>
@@ -11414,7 +11024,7 @@
                 </mc:Choice>
                 <mc:Fallback>
                   <w:pict>
-                    <v:group w14:anchorId="0CBD297A" id="Grupo 1" o:spid="_x0000_s1026" style="position:absolute;margin-left:21pt;margin-top:-19.8pt;width:67.5pt;height:10.65pt;z-index:251932672;mso-width-relative:margin;mso-height-relative:margin" coordsize="8572,1352" o:gfxdata="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">
+                    <v:group w14:anchorId="12B8F2EE" id="Grupo 1" o:spid="_x0000_s1026" style="position:absolute;margin-left:21pt;margin-top:-19.8pt;width:67.5pt;height:10.65pt;z-index:251943936;mso-width-relative:margin;mso-height-relative:margin" coordsize="8572,1352" o:gfxdata="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">
                       <v:oval id="Elipse 47" o:spid="_x0000_s1027" style="position:absolute;left:2286;top:95;width:1619;height:1257;visibility:visible;mso-wrap-style:square;v-text-anchor:top" o:gfxdata="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"/>
                       <v:oval id="Elipse 48" o:spid="_x0000_s1028" style="position:absolute;top:95;width:1619;height:1257;visibility:visible;mso-wrap-style:square;v-text-anchor:top" o:gfxdata="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"/>
                       <v:oval id="Elipse 49" o:spid="_x0000_s1029" style="position:absolute;left:6953;top:95;width:1619;height:1257;visibility:visible;mso-wrap-style:square;v-text-anchor:top" o:gfxdata="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"/>
@@ -11447,13 +11057,13 @@
         <w:tc>
           <w:tcPr>
             <w:tcW w:w="2023" w:type="dxa"/>
+            <w:vMerge/>
             <w:tcBorders>
-              <w:top w:val="single" w:sz="4" w:space="0" w:color="auto"/>
               <w:left w:val="single" w:sz="4" w:space="0" w:color="auto"/>
-              <w:bottom w:val="single" w:sz="4" w:space="0" w:color="auto"/>
-              <w:right w:val="single" w:sz="4" w:space="0" w:color="auto"/>
+              <w:bottom w:val="nil"/>
+              <w:right w:val="nil"/>
             </w:tcBorders>
-            <w:shd w:val="clear" w:color="auto" w:fill="BFBFBF"/>
+            <w:shd w:val="clear" w:color="auto" w:fill="auto"/>
             <w:vAlign w:val="center"/>
           </w:tcPr>
           <w:p>
@@ -11469,200 +11079,6 @@
                 <w:szCs w:val="22"/>
               </w:rPr>
             </w:pPr>
-            <w:r>
-              <w:rPr>
-                <w:rFonts w:ascii="Arial" w:hAnsi="Arial" w:cs="Arial"/>
-                <w:b/>
-                <w:noProof/>
-                <w:sz w:val="22"/>
-                <w:szCs w:val="22"/>
-              </w:rPr>
-              <mc:AlternateContent>
-                <mc:Choice Requires="wpg">
-                  <w:drawing>
-                    <wp:anchor distT="0" distB="0" distL="114300" distR="114300" simplePos="0" relativeHeight="251939840" behindDoc="0" locked="0" layoutInCell="1" allowOverlap="1" wp14:anchorId="5AF4A1A2" wp14:editId="75E9A2B5">
-                      <wp:simplePos x="0" y="0"/>
-                      <wp:positionH relativeFrom="column">
-                        <wp:posOffset>257175</wp:posOffset>
-                      </wp:positionH>
-                      <wp:positionV relativeFrom="paragraph">
-                        <wp:posOffset>-13970</wp:posOffset>
-                      </wp:positionV>
-                      <wp:extent cx="857250" cy="135255"/>
-                      <wp:effectExtent l="0" t="0" r="19050" b="17145"/>
-                      <wp:wrapNone/>
-                      <wp:docPr id="1705940432" name="Grupo 1"/>
-                      <wp:cNvGraphicFramePr/>
-                      <a:graphic xmlns:a="http://schemas.openxmlformats.org/drawingml/2006/main">
-                        <a:graphicData uri="http://schemas.microsoft.com/office/word/2010/wordprocessingGroup">
-                          <wpg:wgp>
-                            <wpg:cNvGrpSpPr/>
-                            <wpg:grpSpPr>
-                              <a:xfrm>
-                                <a:off x="0" y="0"/>
-                                <a:ext cx="857250" cy="135255"/>
-                                <a:chOff x="0" y="0"/>
-                                <a:chExt cx="857250" cy="135255"/>
-                              </a:xfrm>
-                            </wpg:grpSpPr>
-                            <wps:wsp>
-                              <wps:cNvPr id="882477210" name="Elipse 47"/>
-                              <wps:cNvSpPr>
-                                <a:spLocks noChangeArrowheads="1"/>
-                              </wps:cNvSpPr>
-                              <wps:spPr bwMode="auto">
-                                <a:xfrm>
-                                  <a:off x="228600" y="9525"/>
-                                  <a:ext cx="161925" cy="125730"/>
-                                </a:xfrm>
-                                <a:prstGeom prst="ellipse">
-                                  <a:avLst/>
-                                </a:prstGeom>
-                                <a:solidFill>
-                                  <a:srgbClr val="FFFFFF"/>
-                                </a:solidFill>
-                                <a:ln w="9525">
-                                  <a:solidFill>
-                                    <a:srgbClr val="000000"/>
-                                  </a:solidFill>
-                                  <a:round/>
-                                  <a:headEnd/>
-                                  <a:tailEnd/>
-                                </a:ln>
-                              </wps:spPr>
-                              <wps:bodyPr rot="0" vert="horz" wrap="square" lIns="91440" tIns="45720" rIns="91440" bIns="45720" anchor="t" anchorCtr="0" upright="1">
-                                <a:noAutofit/>
-                              </wps:bodyPr>
-                            </wps:wsp>
-                            <wps:wsp>
-                              <wps:cNvPr id="177363761" name="Elipse 48"/>
-                              <wps:cNvSpPr>
-                                <a:spLocks noChangeArrowheads="1"/>
-                              </wps:cNvSpPr>
-                              <wps:spPr bwMode="auto">
-                                <a:xfrm>
-                                  <a:off x="0" y="9525"/>
-                                  <a:ext cx="161925" cy="125730"/>
-                                </a:xfrm>
-                                <a:prstGeom prst="ellipse">
-                                  <a:avLst/>
-                                </a:prstGeom>
-                                <a:solidFill>
-                                  <a:srgbClr val="FFFFFF"/>
-                                </a:solidFill>
-                                <a:ln w="9525">
-                                  <a:solidFill>
-                                    <a:srgbClr val="000000"/>
-                                  </a:solidFill>
-                                  <a:round/>
-                                  <a:headEnd/>
-                                  <a:tailEnd/>
-                                </a:ln>
-                              </wps:spPr>
-                              <wps:bodyPr rot="0" vert="horz" wrap="square" lIns="91440" tIns="45720" rIns="91440" bIns="45720" anchor="t" anchorCtr="0" upright="1">
-                                <a:noAutofit/>
-                              </wps:bodyPr>
-                            </wps:wsp>
-                            <wps:wsp>
-                              <wps:cNvPr id="1792952669" name="Elipse 49"/>
-                              <wps:cNvSpPr>
-                                <a:spLocks noChangeArrowheads="1"/>
-                              </wps:cNvSpPr>
-                              <wps:spPr bwMode="auto">
-                                <a:xfrm>
-                                  <a:off x="695325" y="9525"/>
-                                  <a:ext cx="161925" cy="125730"/>
-                                </a:xfrm>
-                                <a:prstGeom prst="ellipse">
-                                  <a:avLst/>
-                                </a:prstGeom>
-                                <a:solidFill>
-                                  <a:srgbClr val="FFFFFF"/>
-                                </a:solidFill>
-                                <a:ln w="9525">
-                                  <a:solidFill>
-                                    <a:srgbClr val="000000"/>
-                                  </a:solidFill>
-                                  <a:round/>
-                                  <a:headEnd/>
-                                  <a:tailEnd/>
-                                </a:ln>
-                              </wps:spPr>
-                              <wps:bodyPr rot="0" vert="horz" wrap="square" lIns="91440" tIns="45720" rIns="91440" bIns="45720" anchor="t" anchorCtr="0" upright="1">
-                                <a:noAutofit/>
-                              </wps:bodyPr>
-                            </wps:wsp>
-                            <wps:wsp>
-                              <wps:cNvPr id="405789404" name="Elipse 34"/>
-                              <wps:cNvSpPr>
-                                <a:spLocks noChangeArrowheads="1"/>
-                              </wps:cNvSpPr>
-                              <wps:spPr bwMode="auto">
-                                <a:xfrm>
-                                  <a:off x="438150" y="0"/>
-                                  <a:ext cx="161925" cy="125730"/>
-                                </a:xfrm>
-                                <a:prstGeom prst="ellipse">
-                                  <a:avLst/>
-                                </a:prstGeom>
-                                <a:solidFill>
-                                  <a:srgbClr val="FFFFFF"/>
-                                </a:solidFill>
-                                <a:ln w="9525">
-                                  <a:solidFill>
-                                    <a:srgbClr val="000000"/>
-                                  </a:solidFill>
-                                  <a:round/>
-                                  <a:headEnd/>
-                                  <a:tailEnd/>
-                                </a:ln>
-                              </wps:spPr>
-                              <wps:bodyPr rot="0" vert="horz" wrap="square" lIns="91440" tIns="45720" rIns="91440" bIns="45720" anchor="t" anchorCtr="0" upright="1">
-                                <a:noAutofit/>
-                              </wps:bodyPr>
-                            </wps:wsp>
-                          </wpg:wgp>
-                        </a:graphicData>
-                      </a:graphic>
-                      <wp14:sizeRelH relativeFrom="margin">
-                        <wp14:pctWidth>0</wp14:pctWidth>
-                      </wp14:sizeRelH>
-                      <wp14:sizeRelV relativeFrom="margin">
-                        <wp14:pctHeight>0</wp14:pctHeight>
-                      </wp14:sizeRelV>
-                    </wp:anchor>
-                  </w:drawing>
-                </mc:Choice>
-                <mc:Fallback>
-                  <w:pict>
-                    <v:group w14:anchorId="33B26D4A" id="Grupo 1" o:spid="_x0000_s1026" style="position:absolute;margin-left:20.25pt;margin-top:-1.1pt;width:67.5pt;height:10.65pt;z-index:251939840;mso-width-relative:margin;mso-height-relative:margin" coordsize="8572,1352" o:gfxdata="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">
-                      <v:oval id="Elipse 47" o:spid="_x0000_s1027" style="position:absolute;left:2286;top:95;width:1619;height:1257;visibility:visible;mso-wrap-style:square;v-text-anchor:top" o:gfxdata="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"/>
-                      <v:oval id="Elipse 48" o:spid="_x0000_s1028" style="position:absolute;top:95;width:1619;height:1257;visibility:visible;mso-wrap-style:square;v-text-anchor:top" o:gfxdata="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"/>
-                      <v:oval id="Elipse 49" o:spid="_x0000_s1029" style="position:absolute;left:6953;top:95;width:1619;height:1257;visibility:visible;mso-wrap-style:square;v-text-anchor:top" o:gfxdata="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"/>
-                      <v:oval id="Elipse 34" o:spid="_x0000_s1030" style="position:absolute;left:4381;width:1619;height:1257;visibility:visible;mso-wrap-style:square;v-text-anchor:top" o:gfxdata="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"/>
-                    </v:group>
-                  </w:pict>
-                </mc:Fallback>
-              </mc:AlternateContent>
-            </w:r>
-            <w:r>
-              <w:rPr>
-                <w:rFonts w:ascii="Arial" w:hAnsi="Arial" w:cs="Arial"/>
-                <w:b/>
-                <w:sz w:val="22"/>
-                <w:szCs w:val="22"/>
-              </w:rPr>
-              <w:t>4</w:t>
-            </w:r>
-            <w:r>
-              <w:rPr>
-                <w:rFonts w:ascii="Arial" w:hAnsi="Arial" w:cs="Arial"/>
-                <w:b/>
-                <w:sz w:val="22"/>
-                <w:szCs w:val="22"/>
-              </w:rPr>
-              <w:t xml:space="preserve">6. </w:t>
-            </w:r>
           </w:p>
         </w:tc>
       </w:tr>
@@ -14755,12 +14171,9 @@
 </file>
 
 <file path=customXml/item1.xml><?xml version="1.0" encoding="utf-8"?>
-<?mso-contentType ?>
-<FormTemplates xmlns="http://schemas.microsoft.com/sharepoint/v3/contenttype/forms">
-  <Display>DocumentLibraryForm</Display>
-  <Edit>DocumentLibraryForm</Edit>
-  <New>DocumentLibraryForm</New>
-</FormTemplates>
+<p:properties xmlns:p="http://schemas.microsoft.com/office/2006/metadata/properties" xmlns:xsi="http://www.w3.org/2001/XMLSchema-instance" xmlns:pc="http://schemas.microsoft.com/office/infopath/2007/PartnerControls">
+  <documentManagement/>
+</p:properties>
 </file>
 
 <file path=customXml/item2.xml><?xml version="1.0" encoding="utf-8"?>
@@ -14941,15 +14354,19 @@
 </file>
 
 <file path=customXml/item3.xml><?xml version="1.0" encoding="utf-8"?>
-<p:properties xmlns:p="http://schemas.microsoft.com/office/2006/metadata/properties" xmlns:xsi="http://www.w3.org/2001/XMLSchema-instance" xmlns:pc="http://schemas.microsoft.com/office/infopath/2007/PartnerControls">
-  <documentManagement/>
-</p:properties>
+<?mso-contentType ?>
+<FormTemplates xmlns="http://schemas.microsoft.com/sharepoint/v3/contenttype/forms">
+  <Display>DocumentLibraryForm</Display>
+  <Edit>DocumentLibraryForm</Edit>
+  <New>DocumentLibraryForm</New>
+</FormTemplates>
 </file>
 
 <file path=customXml/itemProps1.xml><?xml version="1.0" encoding="utf-8"?>
-<ds:datastoreItem xmlns:ds="http://schemas.openxmlformats.org/officeDocument/2006/customXml" ds:itemID="{0D5FFE65-1C3C-41F2-9F49-C6415BD949AB}">
+<ds:datastoreItem xmlns:ds="http://schemas.openxmlformats.org/officeDocument/2006/customXml" ds:itemID="{5E8EC6C3-18D7-48D5-8D98-272867A95F13}">
   <ds:schemaRefs>
-    <ds:schemaRef ds:uri="http://schemas.microsoft.com/sharepoint/v3/contenttype/forms"/>
+    <ds:schemaRef ds:uri="http://schemas.microsoft.com/office/2006/metadata/properties"/>
+    <ds:schemaRef ds:uri="http://schemas.microsoft.com/office/infopath/2007/PartnerControls"/>
   </ds:schemaRefs>
 </ds:datastoreItem>
 </file>
@@ -14974,10 +14391,9 @@
 </file>
 
 <file path=customXml/itemProps3.xml><?xml version="1.0" encoding="utf-8"?>
-<ds:datastoreItem xmlns:ds="http://schemas.openxmlformats.org/officeDocument/2006/customXml" ds:itemID="{5E8EC6C3-18D7-48D5-8D98-272867A95F13}">
+<ds:datastoreItem xmlns:ds="http://schemas.openxmlformats.org/officeDocument/2006/customXml" ds:itemID="{0D5FFE65-1C3C-41F2-9F49-C6415BD949AB}">
   <ds:schemaRefs>
-    <ds:schemaRef ds:uri="http://schemas.microsoft.com/office/2006/metadata/properties"/>
-    <ds:schemaRef ds:uri="http://schemas.microsoft.com/office/infopath/2007/PartnerControls"/>
+    <ds:schemaRef ds:uri="http://schemas.microsoft.com/sharepoint/v3/contenttype/forms"/>
   </ds:schemaRefs>
 </ds:datastoreItem>
 </file>
</xml_diff>